<commit_message>
Se corrigen los casos de uso
</commit_message>
<xml_diff>
--- a/IMPLEMENTACION DE UN SISTEMA DE GESTION QUE PERMITA CONTROLAR EL MANEJO DE LOS INVENTARIOS.docx
+++ b/IMPLEMENTACION DE UN SISTEMA DE GESTION QUE PERMITA CONTROLAR EL MANEJO DE LOS INVENTARIOS.docx
@@ -3595,7 +3595,6 @@
           <w:lang w:val="es-ES_tradnl"/>
         </w:rPr>
       </w:pPr>
-      <w:bookmarkStart w:id="0" w:name="_GoBack"/>
       <w:r>
         <w:rPr>
           <w:rFonts w:ascii="Times New Roman" w:hAnsi="Times New Roman" w:cs="Times New Roman"/>
@@ -3752,7 +3751,6 @@
         <w:t xml:space="preserve"> al no hacerle un seguimiento de los materiales de la persona esto conlleva alguna perdida o daño del elemento perjudicando así al encargado del inventario.</w:t>
       </w:r>
     </w:p>
-    <w:bookmarkEnd w:id="0"/>
     <w:p>
       <w:pPr>
         <w:pStyle w:val="Prrafodelista"/>
@@ -6132,7 +6130,7 @@
                 <w:szCs w:val="20"/>
                 <w:lang w:val="es-ES_tradnl"/>
               </w:rPr>
-              <w:t>Modificar</w:t>
+              <w:t>Actualizar</w:t>
             </w:r>
             <w:r>
               <w:rPr>
@@ -6208,7 +6206,25 @@
                 <w:szCs w:val="20"/>
                 <w:lang w:val="es-ES_tradnl"/>
               </w:rPr>
-              <w:t xml:space="preserve">El sistema permitirá al usuario modificar los datos de los </w:t>
+              <w:t>El sistem</w:t>
+            </w:r>
+            <w:r>
+              <w:rPr>
+                <w:rFonts w:ascii="Arial" w:hAnsi="Arial" w:cs="Arial"/>
+                <w:sz w:val="20"/>
+                <w:szCs w:val="20"/>
+                <w:lang w:val="es-ES_tradnl"/>
+              </w:rPr>
+              <w:t>a permitirá al usuario actualizar</w:t>
+            </w:r>
+            <w:r>
+              <w:rPr>
+                <w:rFonts w:ascii="Arial" w:hAnsi="Arial" w:cs="Arial"/>
+                <w:sz w:val="20"/>
+                <w:szCs w:val="20"/>
+                <w:lang w:val="es-ES_tradnl"/>
+              </w:rPr>
+              <w:t xml:space="preserve"> los datos de los </w:t>
             </w:r>
             <w:r>
               <w:rPr>
@@ -6315,25 +6331,16 @@
                 <w:szCs w:val="20"/>
                 <w:lang w:val="es-ES_tradnl"/>
               </w:rPr>
-              <w:t>Permite al usuario m</w:t>
-            </w:r>
-            <w:r>
-              <w:rPr>
-                <w:rFonts w:ascii="Arial" w:hAnsi="Arial" w:cs="Arial"/>
-                <w:sz w:val="20"/>
-                <w:szCs w:val="20"/>
-                <w:lang w:val="es-ES_tradnl"/>
-              </w:rPr>
-              <w:t>odificar</w:t>
-            </w:r>
-            <w:r>
-              <w:rPr>
-                <w:rFonts w:ascii="Arial" w:hAnsi="Arial" w:cs="Arial"/>
-                <w:sz w:val="20"/>
-                <w:szCs w:val="20"/>
-                <w:lang w:val="es-ES_tradnl"/>
-              </w:rPr>
-              <w:t>/actualizar</w:t>
+              <w:t xml:space="preserve">Permite al usuario </w:t>
+            </w:r>
+            <w:r>
+              <w:rPr>
+                <w:rFonts w:ascii="Arial" w:hAnsi="Arial" w:cs="Arial"/>
+                <w:sz w:val="20"/>
+                <w:szCs w:val="20"/>
+                <w:lang w:val="es-ES_tradnl"/>
+              </w:rPr>
+              <w:t>actualizar</w:t>
             </w:r>
             <w:r>
               <w:rPr>
@@ -18392,10 +18399,10 @@
           <w:lang w:eastAsia="es-AR"/>
         </w:rPr>
         <w:drawing>
-          <wp:inline distT="0" distB="0" distL="0" distR="0" wp14:anchorId="32475DD2" wp14:editId="39D83D00">
-            <wp:extent cx="5610225" cy="4533900"/>
-            <wp:effectExtent l="0" t="0" r="9525" b="0"/>
-            <wp:docPr id="4" name="Imagen 4" descr="C:\Users\Administrador\Desktop\Casos de uso\Login.png"/>
+          <wp:inline distT="0" distB="0" distL="0" distR="0" wp14:anchorId="3DBF8B66" wp14:editId="13A4FCC8">
+            <wp:extent cx="5638800" cy="4762500"/>
+            <wp:effectExtent l="0" t="0" r="0" b="0"/>
+            <wp:docPr id="34" name="Imagen 34" descr="C:\Users\Administrador\Desktop\Casos de uso\Login.png"/>
             <wp:cNvGraphicFramePr>
               <a:graphicFrameLocks xmlns:a="http://schemas.openxmlformats.org/drawingml/2006/main" noChangeAspect="1"/>
             </wp:cNvGraphicFramePr>
@@ -18403,7 +18410,7 @@
               <a:graphicData uri="http://schemas.openxmlformats.org/drawingml/2006/picture">
                 <pic:pic xmlns:pic="http://schemas.openxmlformats.org/drawingml/2006/picture">
                   <pic:nvPicPr>
-                    <pic:cNvPr id="0" name="Picture 2" descr="C:\Users\Administrador\Desktop\Casos de uso\Login.png"/>
+                    <pic:cNvPr id="0" name="Picture 18" descr="C:\Users\Administrador\Desktop\Casos de uso\Login.png"/>
                     <pic:cNvPicPr>
                       <a:picLocks noChangeAspect="1" noChangeArrowheads="1"/>
                     </pic:cNvPicPr>
@@ -18424,7 +18431,7 @@
                   <pic:spPr bwMode="auto">
                     <a:xfrm>
                       <a:off x="0" y="0"/>
-                      <a:ext cx="5610225" cy="4533900"/>
+                      <a:ext cx="5638800" cy="4762500"/>
                     </a:xfrm>
                     <a:prstGeom prst="rect">
                       <a:avLst/>
@@ -19065,10 +19072,10 @@
           <w:lang w:eastAsia="es-AR"/>
         </w:rPr>
         <w:drawing>
-          <wp:inline distT="0" distB="0" distL="0" distR="0" wp14:anchorId="68D57E12" wp14:editId="277BCF58">
-            <wp:extent cx="5010150" cy="3000375"/>
+          <wp:inline distT="0" distB="0" distL="0" distR="0" wp14:anchorId="50B3215B" wp14:editId="111A337D">
+            <wp:extent cx="5600700" cy="3095625"/>
             <wp:effectExtent l="0" t="0" r="0" b="9525"/>
-            <wp:docPr id="6" name="Imagen 6" descr="C:\Users\Administrador\Desktop\Casos de uso\Cerrar sesión.png"/>
+            <wp:docPr id="35" name="Imagen 35" descr="C:\Users\Administrador\Desktop\Casos de uso\Cerrar sesión.png"/>
             <wp:cNvGraphicFramePr>
               <a:graphicFrameLocks xmlns:a="http://schemas.openxmlformats.org/drawingml/2006/main" noChangeAspect="1"/>
             </wp:cNvGraphicFramePr>
@@ -19076,12 +19083,12 @@
               <a:graphicData uri="http://schemas.openxmlformats.org/drawingml/2006/picture">
                 <pic:pic xmlns:pic="http://schemas.openxmlformats.org/drawingml/2006/picture">
                   <pic:nvPicPr>
-                    <pic:cNvPr id="0" name="Picture 3" descr="C:\Users\Administrador\Desktop\Casos de uso\Cerrar sesión.png"/>
+                    <pic:cNvPr id="0" name="Picture 19" descr="C:\Users\Administrador\Desktop\Casos de uso\Cerrar sesión.png"/>
                     <pic:cNvPicPr>
                       <a:picLocks noChangeAspect="1" noChangeArrowheads="1"/>
                     </pic:cNvPicPr>
                   </pic:nvPicPr>
-                  <pic:blipFill rotWithShape="1">
+                  <pic:blipFill>
                     <a:blip r:embed="rId11">
                       <a:extLst>
                         <a:ext uri="{28A0092B-C50C-407E-A947-70E740481C1C}">
@@ -19089,13 +19096,15 @@
                         </a:ext>
                       </a:extLst>
                     </a:blip>
-                    <a:srcRect l="2936" t="11689" r="6218" b="6493"/>
-                    <a:stretch/>
+                    <a:srcRect/>
+                    <a:stretch>
+                      <a:fillRect/>
+                    </a:stretch>
                   </pic:blipFill>
                   <pic:spPr bwMode="auto">
                     <a:xfrm>
                       <a:off x="0" y="0"/>
-                      <a:ext cx="5010150" cy="3000375"/>
+                      <a:ext cx="5600700" cy="3095625"/>
                     </a:xfrm>
                     <a:prstGeom prst="rect">
                       <a:avLst/>
@@ -19104,11 +19113,6 @@
                     <a:ln>
                       <a:noFill/>
                     </a:ln>
-                    <a:extLst>
-                      <a:ext uri="{53640926-AAD7-44D8-BBD7-CCE9431645EC}">
-                        <a14:shadowObscured xmlns:a14="http://schemas.microsoft.com/office/drawing/2010/main"/>
-                      </a:ext>
-                    </a:extLst>
                   </pic:spPr>
                 </pic:pic>
               </a:graphicData>
@@ -19116,56 +19120,6 @@
           </wp:inline>
         </w:drawing>
       </w:r>
-    </w:p>
-    <w:p>
-      <w:pPr>
-        <w:rPr>
-          <w:rFonts w:ascii="Times New Roman" w:hAnsi="Times New Roman" w:cs="Times New Roman"/>
-          <w:sz w:val="28"/>
-          <w:szCs w:val="28"/>
-          <w:lang w:val="es-ES_tradnl"/>
-        </w:rPr>
-      </w:pPr>
-    </w:p>
-    <w:p>
-      <w:pPr>
-        <w:rPr>
-          <w:rFonts w:ascii="Times New Roman" w:hAnsi="Times New Roman" w:cs="Times New Roman"/>
-          <w:sz w:val="28"/>
-          <w:szCs w:val="28"/>
-          <w:lang w:val="es-ES_tradnl"/>
-        </w:rPr>
-      </w:pPr>
-    </w:p>
-    <w:p>
-      <w:pPr>
-        <w:rPr>
-          <w:rFonts w:ascii="Times New Roman" w:hAnsi="Times New Roman" w:cs="Times New Roman"/>
-          <w:sz w:val="28"/>
-          <w:szCs w:val="28"/>
-          <w:lang w:val="es-ES_tradnl"/>
-        </w:rPr>
-      </w:pPr>
-    </w:p>
-    <w:p>
-      <w:pPr>
-        <w:rPr>
-          <w:rFonts w:ascii="Times New Roman" w:hAnsi="Times New Roman" w:cs="Times New Roman"/>
-          <w:sz w:val="28"/>
-          <w:szCs w:val="28"/>
-          <w:lang w:val="es-ES_tradnl"/>
-        </w:rPr>
-      </w:pPr>
-    </w:p>
-    <w:p>
-      <w:pPr>
-        <w:rPr>
-          <w:rFonts w:ascii="Times New Roman" w:hAnsi="Times New Roman" w:cs="Times New Roman"/>
-          <w:sz w:val="28"/>
-          <w:szCs w:val="28"/>
-          <w:lang w:val="es-ES_tradnl"/>
-        </w:rPr>
-      </w:pPr>
     </w:p>
     <w:p>
       <w:pPr>
@@ -19722,10 +19676,10 @@
           <w:lang w:eastAsia="es-AR"/>
         </w:rPr>
         <w:drawing>
-          <wp:inline distT="0" distB="0" distL="0" distR="0" wp14:anchorId="62E16F85" wp14:editId="37863744">
-            <wp:extent cx="4572000" cy="4199585"/>
-            <wp:effectExtent l="0" t="0" r="0" b="0"/>
-            <wp:docPr id="7" name="Imagen 7" descr="C:\Users\Administrador\Desktop\Casos de uso\Consultar producto.png"/>
+          <wp:inline distT="0" distB="0" distL="0" distR="0" wp14:anchorId="5C7BE0E4" wp14:editId="3C7FAEFD">
+            <wp:extent cx="5610225" cy="4448175"/>
+            <wp:effectExtent l="0" t="0" r="9525" b="9525"/>
+            <wp:docPr id="36" name="Imagen 36" descr="C:\Users\Administrador\Desktop\Casos de uso\Consultar producto.png"/>
             <wp:cNvGraphicFramePr>
               <a:graphicFrameLocks xmlns:a="http://schemas.openxmlformats.org/drawingml/2006/main" noChangeAspect="1"/>
             </wp:cNvGraphicFramePr>
@@ -19733,12 +19687,12 @@
               <a:graphicData uri="http://schemas.openxmlformats.org/drawingml/2006/picture">
                 <pic:pic xmlns:pic="http://schemas.openxmlformats.org/drawingml/2006/picture">
                   <pic:nvPicPr>
-                    <pic:cNvPr id="0" name="Picture 4" descr="C:\Users\Administrador\Desktop\Casos de uso\Consultar producto.png"/>
+                    <pic:cNvPr id="0" name="Picture 20" descr="C:\Users\Administrador\Desktop\Casos de uso\Consultar producto.png"/>
                     <pic:cNvPicPr>
                       <a:picLocks noChangeAspect="1" noChangeArrowheads="1"/>
                     </pic:cNvPicPr>
                   </pic:nvPicPr>
-                  <pic:blipFill rotWithShape="1">
+                  <pic:blipFill>
                     <a:blip r:embed="rId12">
                       <a:extLst>
                         <a:ext uri="{28A0092B-C50C-407E-A947-70E740481C1C}">
@@ -19746,13 +19700,15 @@
                         </a:ext>
                       </a:extLst>
                     </a:blip>
-                    <a:srcRect l="2203"/>
-                    <a:stretch/>
+                    <a:srcRect/>
+                    <a:stretch>
+                      <a:fillRect/>
+                    </a:stretch>
                   </pic:blipFill>
                   <pic:spPr bwMode="auto">
                     <a:xfrm>
                       <a:off x="0" y="0"/>
-                      <a:ext cx="4572000" cy="4199585"/>
+                      <a:ext cx="5610225" cy="4448175"/>
                     </a:xfrm>
                     <a:prstGeom prst="rect">
                       <a:avLst/>
@@ -19761,11 +19717,6 @@
                     <a:ln>
                       <a:noFill/>
                     </a:ln>
-                    <a:extLst>
-                      <a:ext uri="{53640926-AAD7-44D8-BBD7-CCE9431645EC}">
-                        <a14:shadowObscured xmlns:a14="http://schemas.microsoft.com/office/drawing/2010/main"/>
-                      </a:ext>
-                    </a:extLst>
                   </pic:spPr>
                 </pic:pic>
               </a:graphicData>
@@ -20408,10 +20359,10 @@
           <w:lang w:eastAsia="es-AR"/>
         </w:rPr>
         <w:drawing>
-          <wp:inline distT="0" distB="0" distL="0" distR="0" wp14:anchorId="09666B4F" wp14:editId="2A32099E">
-            <wp:extent cx="5934075" cy="4884420"/>
-            <wp:effectExtent l="0" t="0" r="0" b="0"/>
-            <wp:docPr id="8" name="Imagen 8" descr="C:\Users\Administrador\Desktop\Casos de uso\Modificar producto.png"/>
+          <wp:inline distT="0" distB="0" distL="0" distR="0" wp14:anchorId="22AFF78F" wp14:editId="2EB16452">
+            <wp:extent cx="5610225" cy="5200650"/>
+            <wp:effectExtent l="0" t="0" r="9525" b="0"/>
+            <wp:docPr id="37" name="Imagen 37" descr="C:\Users\Administrador\Desktop\Casos de uso\Actualizar producto.png"/>
             <wp:cNvGraphicFramePr>
               <a:graphicFrameLocks xmlns:a="http://schemas.openxmlformats.org/drawingml/2006/main" noChangeAspect="1"/>
             </wp:cNvGraphicFramePr>
@@ -20419,7 +20370,7 @@
               <a:graphicData uri="http://schemas.openxmlformats.org/drawingml/2006/picture">
                 <pic:pic xmlns:pic="http://schemas.openxmlformats.org/drawingml/2006/picture">
                   <pic:nvPicPr>
-                    <pic:cNvPr id="0" name="Picture 5" descr="C:\Users\Administrador\Desktop\Casos de uso\Modificar producto.png"/>
+                    <pic:cNvPr id="0" name="Picture 21" descr="C:\Users\Administrador\Desktop\Casos de uso\Actualizar producto.png"/>
                     <pic:cNvPicPr>
                       <a:picLocks noChangeAspect="1" noChangeArrowheads="1"/>
                     </pic:cNvPicPr>
@@ -20440,7 +20391,7 @@
                   <pic:spPr bwMode="auto">
                     <a:xfrm>
                       <a:off x="0" y="0"/>
-                      <a:ext cx="5935638" cy="4885707"/>
+                      <a:ext cx="5610225" cy="5200650"/>
                     </a:xfrm>
                     <a:prstGeom prst="rect">
                       <a:avLst/>
@@ -20534,7 +20485,13 @@
               <w:rPr>
                 <w:b/>
               </w:rPr>
-              <w:t>Modificar producto</w:t>
+              <w:t>Actualizar</w:t>
+            </w:r>
+            <w:r>
+              <w:rPr>
+                <w:b/>
+              </w:rPr>
+              <w:t xml:space="preserve"> producto</w:t>
             </w:r>
           </w:p>
         </w:tc>
@@ -21302,24 +21259,36 @@
         <w:jc w:val="center"/>
         <w:rPr>
           <w:rFonts w:ascii="Times New Roman" w:hAnsi="Times New Roman" w:cs="Times New Roman"/>
-          <w:sz w:val="28"/>
-          <w:szCs w:val="28"/>
-          <w:lang w:val="es-ES_tradnl"/>
-        </w:rPr>
-      </w:pPr>
-      <w:r>
-        <w:rPr>
-          <w:rFonts w:ascii="Times New Roman" w:hAnsi="Times New Roman" w:cs="Times New Roman"/>
           <w:noProof/>
           <w:sz w:val="28"/>
           <w:szCs w:val="28"/>
           <w:lang w:eastAsia="es-AR"/>
         </w:rPr>
+      </w:pPr>
+    </w:p>
+    <w:p>
+      <w:pPr>
+        <w:jc w:val="center"/>
+        <w:rPr>
+          <w:rFonts w:ascii="Times New Roman" w:hAnsi="Times New Roman" w:cs="Times New Roman"/>
+          <w:sz w:val="28"/>
+          <w:szCs w:val="28"/>
+          <w:lang w:val="es-ES_tradnl"/>
+        </w:rPr>
+      </w:pPr>
+      <w:r>
+        <w:rPr>
+          <w:rFonts w:ascii="Times New Roman" w:hAnsi="Times New Roman" w:cs="Times New Roman"/>
+          <w:noProof/>
+          <w:sz w:val="28"/>
+          <w:szCs w:val="28"/>
+          <w:lang w:eastAsia="es-AR"/>
+        </w:rPr>
         <w:drawing>
-          <wp:inline distT="0" distB="0" distL="0" distR="0" wp14:anchorId="25FED5AF" wp14:editId="34C33A7C">
-            <wp:extent cx="4886325" cy="5893815"/>
-            <wp:effectExtent l="0" t="0" r="0" b="0"/>
-            <wp:docPr id="11" name="Imagen 11" descr="C:\Users\Administrador\Desktop\Casos de uso\Crear producto.png"/>
+          <wp:inline distT="0" distB="0" distL="0" distR="0" wp14:anchorId="132C4549" wp14:editId="7DAF1288">
+            <wp:extent cx="5495925" cy="6248400"/>
+            <wp:effectExtent l="0" t="0" r="9525" b="0"/>
+            <wp:docPr id="38" name="Imagen 38" descr="C:\Users\Administrador\Desktop\Casos de uso\Crear producto.png"/>
             <wp:cNvGraphicFramePr>
               <a:graphicFrameLocks xmlns:a="http://schemas.openxmlformats.org/drawingml/2006/main" noChangeAspect="1"/>
             </wp:cNvGraphicFramePr>
@@ -21327,7 +21296,7 @@
               <a:graphicData uri="http://schemas.openxmlformats.org/drawingml/2006/picture">
                 <pic:pic xmlns:pic="http://schemas.openxmlformats.org/drawingml/2006/picture">
                   <pic:nvPicPr>
-                    <pic:cNvPr id="0" name="Picture 7" descr="C:\Users\Administrador\Desktop\Casos de uso\Crear producto.png"/>
+                    <pic:cNvPr id="0" name="Picture 22" descr="C:\Users\Administrador\Desktop\Casos de uso\Crear producto.png"/>
                     <pic:cNvPicPr>
                       <a:picLocks noChangeAspect="1" noChangeArrowheads="1"/>
                     </pic:cNvPicPr>
@@ -21348,7 +21317,7 @@
                   <pic:spPr bwMode="auto">
                     <a:xfrm>
                       <a:off x="0" y="0"/>
-                      <a:ext cx="4889743" cy="5897937"/>
+                      <a:ext cx="5495925" cy="6248400"/>
                     </a:xfrm>
                     <a:prstGeom prst="rect">
                       <a:avLst/>
@@ -21364,6 +21333,16 @@
           </wp:inline>
         </w:drawing>
       </w:r>
+    </w:p>
+    <w:p>
+      <w:pPr>
+        <w:rPr>
+          <w:rFonts w:ascii="Times New Roman" w:hAnsi="Times New Roman" w:cs="Times New Roman"/>
+          <w:sz w:val="28"/>
+          <w:szCs w:val="28"/>
+          <w:lang w:val="es-ES_tradnl"/>
+        </w:rPr>
+      </w:pPr>
     </w:p>
     <w:tbl>
       <w:tblPr>
@@ -22100,16 +22079,6 @@
     </w:tbl>
     <w:p>
       <w:pPr>
-        <w:rPr>
-          <w:rFonts w:ascii="Times New Roman" w:hAnsi="Times New Roman" w:cs="Times New Roman"/>
-          <w:sz w:val="28"/>
-          <w:szCs w:val="28"/>
-          <w:lang w:val="es-ES_tradnl"/>
-        </w:rPr>
-      </w:pPr>
-    </w:p>
-    <w:p>
-      <w:pPr>
         <w:jc w:val="center"/>
         <w:rPr>
           <w:rFonts w:ascii="Times New Roman" w:hAnsi="Times New Roman" w:cs="Times New Roman"/>
@@ -22127,10 +22096,10 @@
           <w:lang w:eastAsia="es-AR"/>
         </w:rPr>
         <w:drawing>
-          <wp:inline distT="0" distB="0" distL="0" distR="0" wp14:anchorId="5E98753B" wp14:editId="5B861015">
-            <wp:extent cx="4419600" cy="5676550"/>
-            <wp:effectExtent l="0" t="0" r="0" b="635"/>
-            <wp:docPr id="12" name="Imagen 12" descr="C:\Users\Administrador\Desktop\Casos de uso\Actualizar información - Administrador.png"/>
+          <wp:inline distT="0" distB="0" distL="0" distR="0" wp14:anchorId="721BAD34" wp14:editId="7A0385F9">
+            <wp:extent cx="5524500" cy="6124575"/>
+            <wp:effectExtent l="0" t="0" r="0" b="9525"/>
+            <wp:docPr id="39" name="Imagen 39" descr="C:\Users\Administrador\Desktop\Casos de uso\Actualizar información - Administrador.png"/>
             <wp:cNvGraphicFramePr>
               <a:graphicFrameLocks xmlns:a="http://schemas.openxmlformats.org/drawingml/2006/main" noChangeAspect="1"/>
             </wp:cNvGraphicFramePr>
@@ -22138,7 +22107,7 @@
               <a:graphicData uri="http://schemas.openxmlformats.org/drawingml/2006/picture">
                 <pic:pic xmlns:pic="http://schemas.openxmlformats.org/drawingml/2006/picture">
                   <pic:nvPicPr>
-                    <pic:cNvPr id="0" name="Picture 8" descr="C:\Users\Administrador\Desktop\Casos de uso\Actualizar información - Administrador.png"/>
+                    <pic:cNvPr id="0" name="Picture 23" descr="C:\Users\Administrador\Desktop\Casos de uso\Actualizar información - Administrador.png"/>
                     <pic:cNvPicPr>
                       <a:picLocks noChangeAspect="1" noChangeArrowheads="1"/>
                     </pic:cNvPicPr>
@@ -22159,7 +22128,7 @@
                   <pic:spPr bwMode="auto">
                     <a:xfrm>
                       <a:off x="0" y="0"/>
-                      <a:ext cx="4421462" cy="5678941"/>
+                      <a:ext cx="5524500" cy="6124575"/>
                     </a:xfrm>
                     <a:prstGeom prst="rect">
                       <a:avLst/>
@@ -22978,26 +22947,10 @@
           <w:lang w:eastAsia="es-AR"/>
         </w:rPr>
         <w:drawing>
-          <wp:anchor distT="0" distB="0" distL="114300" distR="114300" simplePos="0" relativeHeight="251659264" behindDoc="1" locked="0" layoutInCell="1" allowOverlap="1" wp14:anchorId="102F54AE" wp14:editId="1E72E878">
-            <wp:simplePos x="0" y="0"/>
-            <wp:positionH relativeFrom="margin">
-              <wp:align>center</wp:align>
-            </wp:positionH>
-            <wp:positionV relativeFrom="paragraph">
-              <wp:posOffset>238125</wp:posOffset>
-            </wp:positionV>
-            <wp:extent cx="4225290" cy="4286250"/>
-            <wp:effectExtent l="0" t="0" r="3810" b="0"/>
-            <wp:wrapTight wrapText="bothSides">
-              <wp:wrapPolygon edited="0">
-                <wp:start x="0" y="0"/>
-                <wp:lineTo x="0" y="21504"/>
-                <wp:lineTo x="21522" y="21504"/>
-                <wp:lineTo x="21522" y="0"/>
-                <wp:lineTo x="0" y="0"/>
-              </wp:wrapPolygon>
-            </wp:wrapTight>
-            <wp:docPr id="14" name="Imagen 14" descr="C:\Users\Administrador\Desktop\Casos de uso\Actualizar información - Usuario.png"/>
+          <wp:inline distT="0" distB="0" distL="0" distR="0" wp14:anchorId="7CF6A558" wp14:editId="302B8FD0">
+            <wp:extent cx="5448300" cy="6219825"/>
+            <wp:effectExtent l="0" t="0" r="0" b="9525"/>
+            <wp:docPr id="40" name="Imagen 40" descr="C:\Users\Administrador\Desktop\Casos de uso\Actualizar información - Usuario.png"/>
             <wp:cNvGraphicFramePr>
               <a:graphicFrameLocks xmlns:a="http://schemas.openxmlformats.org/drawingml/2006/main" noChangeAspect="1"/>
             </wp:cNvGraphicFramePr>
@@ -23005,12 +22958,12 @@
               <a:graphicData uri="http://schemas.openxmlformats.org/drawingml/2006/picture">
                 <pic:pic xmlns:pic="http://schemas.openxmlformats.org/drawingml/2006/picture">
                   <pic:nvPicPr>
-                    <pic:cNvPr id="0" name="Picture 9" descr="C:\Users\Administrador\Desktop\Casos de uso\Actualizar información - Usuario.png"/>
+                    <pic:cNvPr id="0" name="Picture 24" descr="C:\Users\Administrador\Desktop\Casos de uso\Actualizar información - Usuario.png"/>
                     <pic:cNvPicPr>
                       <a:picLocks noChangeAspect="1" noChangeArrowheads="1"/>
                     </pic:cNvPicPr>
                   </pic:nvPicPr>
-                  <pic:blipFill rotWithShape="1">
+                  <pic:blipFill>
                     <a:blip r:embed="rId16">
                       <a:extLst>
                         <a:ext uri="{28A0092B-C50C-407E-A947-70E740481C1C}">
@@ -23018,13 +22971,15 @@
                         </a:ext>
                       </a:extLst>
                     </a:blip>
-                    <a:srcRect l="2037" r="15450" b="8962"/>
-                    <a:stretch/>
+                    <a:srcRect/>
+                    <a:stretch>
+                      <a:fillRect/>
+                    </a:stretch>
                   </pic:blipFill>
                   <pic:spPr bwMode="auto">
                     <a:xfrm>
                       <a:off x="0" y="0"/>
-                      <a:ext cx="4225290" cy="4286250"/>
+                      <a:ext cx="5448300" cy="6219825"/>
                     </a:xfrm>
                     <a:prstGeom prst="rect">
                       <a:avLst/>
@@ -23033,144 +22988,13 @@
                     <a:ln>
                       <a:noFill/>
                     </a:ln>
-                    <a:extLst>
-                      <a:ext uri="{53640926-AAD7-44D8-BBD7-CCE9431645EC}">
-                        <a14:shadowObscured xmlns:a14="http://schemas.microsoft.com/office/drawing/2010/main"/>
-                      </a:ext>
-                    </a:extLst>
                   </pic:spPr>
                 </pic:pic>
               </a:graphicData>
             </a:graphic>
-            <wp14:sizeRelH relativeFrom="margin">
-              <wp14:pctWidth>0</wp14:pctWidth>
-            </wp14:sizeRelH>
-            <wp14:sizeRelV relativeFrom="margin">
-              <wp14:pctHeight>0</wp14:pctHeight>
-            </wp14:sizeRelV>
-          </wp:anchor>
+          </wp:inline>
         </w:drawing>
       </w:r>
-    </w:p>
-    <w:p>
-      <w:pPr>
-        <w:rPr>
-          <w:rFonts w:ascii="Times New Roman" w:hAnsi="Times New Roman" w:cs="Times New Roman"/>
-          <w:sz w:val="28"/>
-          <w:szCs w:val="28"/>
-          <w:lang w:val="es-ES_tradnl"/>
-        </w:rPr>
-      </w:pPr>
-    </w:p>
-    <w:p>
-      <w:pPr>
-        <w:rPr>
-          <w:rFonts w:ascii="Times New Roman" w:hAnsi="Times New Roman" w:cs="Times New Roman"/>
-          <w:sz w:val="28"/>
-          <w:szCs w:val="28"/>
-          <w:lang w:val="es-ES_tradnl"/>
-        </w:rPr>
-      </w:pPr>
-    </w:p>
-    <w:p>
-      <w:pPr>
-        <w:rPr>
-          <w:rFonts w:ascii="Times New Roman" w:hAnsi="Times New Roman" w:cs="Times New Roman"/>
-          <w:sz w:val="28"/>
-          <w:szCs w:val="28"/>
-          <w:lang w:val="es-ES_tradnl"/>
-        </w:rPr>
-      </w:pPr>
-    </w:p>
-    <w:p>
-      <w:pPr>
-        <w:rPr>
-          <w:rFonts w:ascii="Times New Roman" w:hAnsi="Times New Roman" w:cs="Times New Roman"/>
-          <w:sz w:val="28"/>
-          <w:szCs w:val="28"/>
-          <w:lang w:val="es-ES_tradnl"/>
-        </w:rPr>
-      </w:pPr>
-    </w:p>
-    <w:p>
-      <w:pPr>
-        <w:rPr>
-          <w:rFonts w:ascii="Times New Roman" w:hAnsi="Times New Roman" w:cs="Times New Roman"/>
-          <w:sz w:val="28"/>
-          <w:szCs w:val="28"/>
-          <w:lang w:val="es-ES_tradnl"/>
-        </w:rPr>
-      </w:pPr>
-    </w:p>
-    <w:p>
-      <w:pPr>
-        <w:rPr>
-          <w:rFonts w:ascii="Times New Roman" w:hAnsi="Times New Roman" w:cs="Times New Roman"/>
-          <w:sz w:val="28"/>
-          <w:szCs w:val="28"/>
-          <w:lang w:val="es-ES_tradnl"/>
-        </w:rPr>
-      </w:pPr>
-    </w:p>
-    <w:p>
-      <w:pPr>
-        <w:rPr>
-          <w:rFonts w:ascii="Times New Roman" w:hAnsi="Times New Roman" w:cs="Times New Roman"/>
-          <w:sz w:val="28"/>
-          <w:szCs w:val="28"/>
-          <w:lang w:val="es-ES_tradnl"/>
-        </w:rPr>
-      </w:pPr>
-    </w:p>
-    <w:p>
-      <w:pPr>
-        <w:rPr>
-          <w:rFonts w:ascii="Times New Roman" w:hAnsi="Times New Roman" w:cs="Times New Roman"/>
-          <w:sz w:val="28"/>
-          <w:szCs w:val="28"/>
-          <w:lang w:val="es-ES_tradnl"/>
-        </w:rPr>
-      </w:pPr>
-    </w:p>
-    <w:p>
-      <w:pPr>
-        <w:rPr>
-          <w:rFonts w:ascii="Times New Roman" w:hAnsi="Times New Roman" w:cs="Times New Roman"/>
-          <w:sz w:val="28"/>
-          <w:szCs w:val="28"/>
-          <w:lang w:val="es-ES_tradnl"/>
-        </w:rPr>
-      </w:pPr>
-    </w:p>
-    <w:p>
-      <w:pPr>
-        <w:rPr>
-          <w:rFonts w:ascii="Times New Roman" w:hAnsi="Times New Roman" w:cs="Times New Roman"/>
-          <w:sz w:val="28"/>
-          <w:szCs w:val="28"/>
-          <w:lang w:val="es-ES_tradnl"/>
-        </w:rPr>
-      </w:pPr>
-    </w:p>
-    <w:p>
-      <w:pPr>
-        <w:rPr>
-          <w:rFonts w:ascii="Times New Roman" w:hAnsi="Times New Roman" w:cs="Times New Roman"/>
-          <w:sz w:val="28"/>
-          <w:szCs w:val="28"/>
-          <w:lang w:val="es-ES_tradnl"/>
-        </w:rPr>
-      </w:pPr>
-    </w:p>
-    <w:p>
-      <w:pPr>
-        <w:rPr>
-          <w:rFonts w:ascii="Times New Roman" w:hAnsi="Times New Roman" w:cs="Times New Roman"/>
-          <w:sz w:val="28"/>
-          <w:szCs w:val="28"/>
-          <w:lang w:val="es-ES_tradnl"/>
-        </w:rPr>
-      </w:pPr>
     </w:p>
     <w:p>
       <w:pPr>
@@ -23953,10 +23777,10 @@
           <w:lang w:eastAsia="es-AR"/>
         </w:rPr>
         <w:drawing>
-          <wp:inline distT="0" distB="0" distL="0" distR="0" wp14:anchorId="39C7A2BB" wp14:editId="49AA3C23">
-            <wp:extent cx="4785995" cy="4595854"/>
-            <wp:effectExtent l="0" t="0" r="0" b="0"/>
-            <wp:docPr id="2" name="Imagen 2"/>
+          <wp:inline distT="0" distB="0" distL="0" distR="0" wp14:anchorId="7D67AD71" wp14:editId="47760F0A">
+            <wp:extent cx="5610225" cy="6915150"/>
+            <wp:effectExtent l="0" t="0" r="9525" b="0"/>
+            <wp:docPr id="42" name="Imagen 42" descr="C:\Users\Administrador\Desktop\Casos de uso\Eliminar usuario.png"/>
             <wp:cNvGraphicFramePr>
               <a:graphicFrameLocks xmlns:a="http://schemas.openxmlformats.org/drawingml/2006/main" noChangeAspect="1"/>
             </wp:cNvGraphicFramePr>
@@ -23964,7 +23788,7 @@
               <a:graphicData uri="http://schemas.openxmlformats.org/drawingml/2006/picture">
                 <pic:pic xmlns:pic="http://schemas.openxmlformats.org/drawingml/2006/picture">
                   <pic:nvPicPr>
-                    <pic:cNvPr id="0" name="Picture 1"/>
+                    <pic:cNvPr id="0" name="Picture 26" descr="C:\Users\Administrador\Desktop\Casos de uso\Eliminar usuario.png"/>
                     <pic:cNvPicPr>
                       <a:picLocks noChangeAspect="1" noChangeArrowheads="1"/>
                     </pic:cNvPicPr>
@@ -23985,7 +23809,7 @@
                   <pic:spPr bwMode="auto">
                     <a:xfrm>
                       <a:off x="0" y="0"/>
-                      <a:ext cx="4819927" cy="4628438"/>
+                      <a:ext cx="5610225" cy="6915150"/>
                     </a:xfrm>
                     <a:prstGeom prst="rect">
                       <a:avLst/>
@@ -25639,10 +25463,10 @@
           <w:lang w:eastAsia="es-AR"/>
         </w:rPr>
         <w:drawing>
-          <wp:inline distT="0" distB="0" distL="0" distR="0" wp14:anchorId="1F0B21C7" wp14:editId="7922F5DD">
-            <wp:extent cx="3753016" cy="4673014"/>
-            <wp:effectExtent l="0" t="0" r="0" b="0"/>
-            <wp:docPr id="3" name="Imagen 3"/>
+          <wp:inline distT="0" distB="0" distL="0" distR="0" wp14:anchorId="134A08CE" wp14:editId="3FF3B60A">
+            <wp:extent cx="5610225" cy="6877050"/>
+            <wp:effectExtent l="0" t="0" r="9525" b="0"/>
+            <wp:docPr id="43" name="Imagen 43" descr="C:\Users\Administrador\Desktop\Casos de uso\Eliminar producto.png"/>
             <wp:cNvGraphicFramePr>
               <a:graphicFrameLocks xmlns:a="http://schemas.openxmlformats.org/drawingml/2006/main" noChangeAspect="1"/>
             </wp:cNvGraphicFramePr>
@@ -25650,7 +25474,7 @@
               <a:graphicData uri="http://schemas.openxmlformats.org/drawingml/2006/picture">
                 <pic:pic xmlns:pic="http://schemas.openxmlformats.org/drawingml/2006/picture">
                   <pic:nvPicPr>
-                    <pic:cNvPr id="0" name="Picture 2"/>
+                    <pic:cNvPr id="0" name="Picture 27" descr="C:\Users\Administrador\Desktop\Casos de uso\Eliminar producto.png"/>
                     <pic:cNvPicPr>
                       <a:picLocks noChangeAspect="1" noChangeArrowheads="1"/>
                     </pic:cNvPicPr>
@@ -25671,7 +25495,7 @@
                   <pic:spPr bwMode="auto">
                     <a:xfrm>
                       <a:off x="0" y="0"/>
-                      <a:ext cx="3784706" cy="4712473"/>
+                      <a:ext cx="5610225" cy="6877050"/>
                     </a:xfrm>
                     <a:prstGeom prst="rect">
                       <a:avLst/>
@@ -25686,25 +25510,6 @@
             </a:graphic>
           </wp:inline>
         </w:drawing>
-      </w:r>
-    </w:p>
-    <w:p>
-      <w:pPr>
-        <w:rPr>
-          <w:rFonts w:ascii="Times New Roman" w:hAnsi="Times New Roman" w:cs="Times New Roman"/>
-          <w:sz w:val="28"/>
-          <w:szCs w:val="28"/>
-          <w:lang w:val="es-ES_tradnl"/>
-        </w:rPr>
-      </w:pPr>
-      <w:r>
-        <w:rPr>
-          <w:rFonts w:ascii="Times New Roman" w:hAnsi="Times New Roman" w:cs="Times New Roman"/>
-          <w:sz w:val="28"/>
-          <w:szCs w:val="28"/>
-          <w:lang w:val="es-ES_tradnl"/>
-        </w:rPr>
-        <w:br w:type="page"/>
       </w:r>
     </w:p>
     <w:tbl>
@@ -25770,81 +25575,6 @@
                 <w:b/>
                 <w:w w:val="90"/>
               </w:rPr>
-              <w:t>Nombre</w:t>
-            </w:r>
-            <w:r>
-              <w:rPr>
-                <w:b/>
-                <w:spacing w:val="-28"/>
-                <w:w w:val="90"/>
-              </w:rPr>
-              <w:t xml:space="preserve"> </w:t>
-            </w:r>
-            <w:r>
-              <w:rPr>
-                <w:b/>
-                <w:w w:val="90"/>
-              </w:rPr>
-              <w:t>de</w:t>
-            </w:r>
-            <w:r>
-              <w:rPr>
-                <w:b/>
-                <w:spacing w:val="-27"/>
-                <w:w w:val="90"/>
-              </w:rPr>
-              <w:t xml:space="preserve"> </w:t>
-            </w:r>
-            <w:r>
-              <w:rPr>
-                <w:b/>
-                <w:w w:val="90"/>
-              </w:rPr>
-              <w:t>caso</w:t>
-            </w:r>
-            <w:r>
-              <w:rPr>
-                <w:b/>
-                <w:spacing w:val="-28"/>
-                <w:w w:val="90"/>
-              </w:rPr>
-              <w:t xml:space="preserve"> </w:t>
-            </w:r>
-            <w:r>
-              <w:rPr>
-                <w:b/>
-                <w:w w:val="90"/>
-              </w:rPr>
-              <w:t>de</w:t>
-            </w:r>
-            <w:r>
-              <w:rPr>
-                <w:b/>
-                <w:spacing w:val="-27"/>
-                <w:w w:val="90"/>
-              </w:rPr>
-              <w:t xml:space="preserve"> </w:t>
-            </w:r>
-            <w:r>
-              <w:rPr>
-                <w:b/>
-                <w:w w:val="90"/>
-              </w:rPr>
-              <w:t>uso:</w:t>
-            </w:r>
-            <w:r>
-              <w:rPr>
-                <w:b/>
-                <w:spacing w:val="-28"/>
-                <w:w w:val="90"/>
-              </w:rPr>
-              <w:t xml:space="preserve"> </w:t>
-            </w:r>
-            <w:r>
-              <w:rPr>
-                <w:b/>
-                <w:w w:val="90"/>
-              </w:rPr>
               <w:t xml:space="preserve">Eliminar </w:t>
             </w:r>
             <w:r>
@@ -27314,10 +27044,10 @@
           <w:lang w:eastAsia="es-AR"/>
         </w:rPr>
         <w:drawing>
-          <wp:inline distT="0" distB="0" distL="0" distR="0" wp14:anchorId="56D45097" wp14:editId="42668206">
-            <wp:extent cx="5605780" cy="4039235"/>
-            <wp:effectExtent l="0" t="0" r="0" b="0"/>
-            <wp:docPr id="5" name="Imagen 5"/>
+          <wp:inline distT="0" distB="0" distL="0" distR="0" wp14:anchorId="04653916" wp14:editId="2B06C78C">
+            <wp:extent cx="5610225" cy="4048125"/>
+            <wp:effectExtent l="0" t="0" r="9525" b="9525"/>
+            <wp:docPr id="44" name="Imagen 44" descr="C:\Users\Administrador\Desktop\Casos de uso\Generar informe.png"/>
             <wp:cNvGraphicFramePr>
               <a:graphicFrameLocks xmlns:a="http://schemas.openxmlformats.org/drawingml/2006/main" noChangeAspect="1"/>
             </wp:cNvGraphicFramePr>
@@ -27325,7 +27055,7 @@
               <a:graphicData uri="http://schemas.openxmlformats.org/drawingml/2006/picture">
                 <pic:pic xmlns:pic="http://schemas.openxmlformats.org/drawingml/2006/picture">
                   <pic:nvPicPr>
-                    <pic:cNvPr id="0" name="Picture 3"/>
+                    <pic:cNvPr id="0" name="Picture 28" descr="C:\Users\Administrador\Desktop\Casos de uso\Generar informe.png"/>
                     <pic:cNvPicPr>
                       <a:picLocks noChangeAspect="1" noChangeArrowheads="1"/>
                     </pic:cNvPicPr>
@@ -27346,7 +27076,7 @@
                   <pic:spPr bwMode="auto">
                     <a:xfrm>
                       <a:off x="0" y="0"/>
-                      <a:ext cx="5605780" cy="4039235"/>
+                      <a:ext cx="5610225" cy="4048125"/>
                     </a:xfrm>
                     <a:prstGeom prst="rect">
                       <a:avLst/>
@@ -28209,6 +27939,7 @@
     </w:tbl>
     <w:p>
       <w:pPr>
+        <w:jc w:val="center"/>
         <w:rPr>
           <w:rFonts w:ascii="Times New Roman" w:hAnsi="Times New Roman" w:cs="Times New Roman"/>
           <w:noProof/>
@@ -28217,6 +27948,18 @@
           <w:lang w:val="es-ES_tradnl"/>
         </w:rPr>
       </w:pPr>
+    </w:p>
+    <w:p>
+      <w:pPr>
+        <w:jc w:val="center"/>
+        <w:rPr>
+          <w:rFonts w:ascii="Times New Roman" w:hAnsi="Times New Roman" w:cs="Times New Roman"/>
+          <w:noProof/>
+          <w:sz w:val="28"/>
+          <w:szCs w:val="28"/>
+          <w:lang w:val="es-ES_tradnl"/>
+        </w:rPr>
+      </w:pPr>
       <w:r>
         <w:rPr>
           <w:rFonts w:ascii="Times New Roman" w:hAnsi="Times New Roman" w:cs="Times New Roman"/>
@@ -28226,10 +27969,10 @@
           <w:lang w:eastAsia="es-AR"/>
         </w:rPr>
         <w:drawing>
-          <wp:inline distT="0" distB="0" distL="0" distR="0" wp14:anchorId="3EBCA76C" wp14:editId="6F15D3B9">
-            <wp:extent cx="5605780" cy="4739005"/>
-            <wp:effectExtent l="0" t="0" r="0" b="4445"/>
-            <wp:docPr id="9" name="Imagen 9"/>
+          <wp:inline distT="0" distB="0" distL="0" distR="0" wp14:anchorId="6BDCF400" wp14:editId="6DCE1646">
+            <wp:extent cx="4610100" cy="4067175"/>
+            <wp:effectExtent l="0" t="0" r="0" b="9525"/>
+            <wp:docPr id="45" name="Imagen 45" descr="C:\Users\Administrador\Desktop\Casos de uso\Exportar informe.png"/>
             <wp:cNvGraphicFramePr>
               <a:graphicFrameLocks xmlns:a="http://schemas.openxmlformats.org/drawingml/2006/main" noChangeAspect="1"/>
             </wp:cNvGraphicFramePr>
@@ -28237,7 +27980,7 @@
               <a:graphicData uri="http://schemas.openxmlformats.org/drawingml/2006/picture">
                 <pic:pic xmlns:pic="http://schemas.openxmlformats.org/drawingml/2006/picture">
                   <pic:nvPicPr>
-                    <pic:cNvPr id="0" name="Picture 4"/>
+                    <pic:cNvPr id="0" name="Picture 29" descr="C:\Users\Administrador\Desktop\Casos de uso\Exportar informe.png"/>
                     <pic:cNvPicPr>
                       <a:picLocks noChangeAspect="1" noChangeArrowheads="1"/>
                     </pic:cNvPicPr>
@@ -28258,7 +28001,7 @@
                   <pic:spPr bwMode="auto">
                     <a:xfrm>
                       <a:off x="0" y="0"/>
-                      <a:ext cx="5605780" cy="4739005"/>
+                      <a:ext cx="4610100" cy="4067175"/>
                     </a:xfrm>
                     <a:prstGeom prst="rect">
                       <a:avLst/>
@@ -29476,18 +29219,6 @@
           <w:lang w:val="es-ES_tradnl"/>
         </w:rPr>
       </w:pPr>
-    </w:p>
-    <w:p>
-      <w:pPr>
-        <w:jc w:val="center"/>
-        <w:rPr>
-          <w:rFonts w:ascii="Times New Roman" w:hAnsi="Times New Roman" w:cs="Times New Roman"/>
-          <w:noProof/>
-          <w:sz w:val="28"/>
-          <w:szCs w:val="28"/>
-          <w:lang w:val="es-ES_tradnl"/>
-        </w:rPr>
-      </w:pPr>
       <w:r>
         <w:rPr>
           <w:rFonts w:ascii="Times New Roman" w:hAnsi="Times New Roman" w:cs="Times New Roman"/>
@@ -29497,10 +29228,10 @@
           <w:lang w:eastAsia="es-AR"/>
         </w:rPr>
         <w:drawing>
-          <wp:inline distT="0" distB="0" distL="0" distR="0" wp14:anchorId="55141B3C" wp14:editId="6AF2AC12">
-            <wp:extent cx="3577231" cy="4271139"/>
-            <wp:effectExtent l="0" t="0" r="4445" b="0"/>
-            <wp:docPr id="13" name="Imagen 13"/>
+          <wp:inline distT="0" distB="0" distL="0" distR="0" wp14:anchorId="0D4785B2" wp14:editId="6316CAD0">
+            <wp:extent cx="4933950" cy="6019800"/>
+            <wp:effectExtent l="0" t="0" r="0" b="0"/>
+            <wp:docPr id="46" name="Imagen 46" descr="C:\Users\Administrador\Desktop\Casos de uso\Crear nuevo usuario.png"/>
             <wp:cNvGraphicFramePr>
               <a:graphicFrameLocks xmlns:a="http://schemas.openxmlformats.org/drawingml/2006/main" noChangeAspect="1"/>
             </wp:cNvGraphicFramePr>
@@ -29508,7 +29239,7 @@
               <a:graphicData uri="http://schemas.openxmlformats.org/drawingml/2006/picture">
                 <pic:pic xmlns:pic="http://schemas.openxmlformats.org/drawingml/2006/picture">
                   <pic:nvPicPr>
-                    <pic:cNvPr id="0" name="Picture 6"/>
+                    <pic:cNvPr id="0" name="Picture 30" descr="C:\Users\Administrador\Desktop\Casos de uso\Crear nuevo usuario.png"/>
                     <pic:cNvPicPr>
                       <a:picLocks noChangeAspect="1" noChangeArrowheads="1"/>
                     </pic:cNvPicPr>
@@ -29529,7 +29260,7 @@
                   <pic:spPr bwMode="auto">
                     <a:xfrm>
                       <a:off x="0" y="0"/>
-                      <a:ext cx="3597744" cy="4295631"/>
+                      <a:ext cx="4933950" cy="6019800"/>
                     </a:xfrm>
                     <a:prstGeom prst="rect">
                       <a:avLst/>
@@ -31120,24 +30851,7 @@
     </w:tbl>
     <w:p>
       <w:pPr>
-        <w:rPr>
-          <w:rFonts w:ascii="Times New Roman" w:hAnsi="Times New Roman" w:cs="Times New Roman"/>
-          <w:sz w:val="28"/>
-          <w:szCs w:val="28"/>
-          <w:lang w:val="es-ES_tradnl"/>
-        </w:rPr>
-      </w:pPr>
-    </w:p>
-    <w:p>
-      <w:pPr>
-        <w:rPr>
-          <w:rFonts w:ascii="Times New Roman" w:hAnsi="Times New Roman" w:cs="Times New Roman"/>
-          <w:sz w:val="28"/>
-          <w:szCs w:val="28"/>
-          <w:lang w:val="es-ES_tradnl"/>
-        </w:rPr>
-      </w:pPr>
-      <w:r>
+        <w:jc w:val="center"/>
         <w:rPr>
           <w:rFonts w:ascii="Times New Roman" w:hAnsi="Times New Roman" w:cs="Times New Roman"/>
           <w:noProof/>
@@ -31145,11 +30859,20 @@
           <w:szCs w:val="28"/>
           <w:lang w:eastAsia="es-AR"/>
         </w:rPr>
+      </w:pPr>
+      <w:r>
+        <w:rPr>
+          <w:rFonts w:ascii="Times New Roman" w:hAnsi="Times New Roman" w:cs="Times New Roman"/>
+          <w:noProof/>
+          <w:sz w:val="28"/>
+          <w:szCs w:val="28"/>
+          <w:lang w:eastAsia="es-AR"/>
+        </w:rPr>
         <w:drawing>
-          <wp:inline distT="0" distB="0" distL="0" distR="0" wp14:anchorId="1D5BA2F4" wp14:editId="2EC17B96">
-            <wp:extent cx="5605780" cy="5407025"/>
-            <wp:effectExtent l="0" t="0" r="0" b="3175"/>
-            <wp:docPr id="17" name="Imagen 17"/>
+          <wp:inline distT="0" distB="0" distL="0" distR="0" wp14:anchorId="6AAD4472" wp14:editId="006A8EA4">
+            <wp:extent cx="5581650" cy="8172450"/>
+            <wp:effectExtent l="0" t="0" r="0" b="0"/>
+            <wp:docPr id="47" name="Imagen 47" descr="C:\Users\Administrador\Desktop\Casos de uso\Prestar producto.png"/>
             <wp:cNvGraphicFramePr>
               <a:graphicFrameLocks xmlns:a="http://schemas.openxmlformats.org/drawingml/2006/main" noChangeAspect="1"/>
             </wp:cNvGraphicFramePr>
@@ -31157,7 +30880,7 @@
               <a:graphicData uri="http://schemas.openxmlformats.org/drawingml/2006/picture">
                 <pic:pic xmlns:pic="http://schemas.openxmlformats.org/drawingml/2006/picture">
                   <pic:nvPicPr>
-                    <pic:cNvPr id="0" name="Picture 7"/>
+                    <pic:cNvPr id="0" name="Picture 31" descr="C:\Users\Administrador\Desktop\Casos de uso\Prestar producto.png"/>
                     <pic:cNvPicPr>
                       <a:picLocks noChangeAspect="1" noChangeArrowheads="1"/>
                     </pic:cNvPicPr>
@@ -31178,7 +30901,7 @@
                   <pic:spPr bwMode="auto">
                     <a:xfrm>
                       <a:off x="0" y="0"/>
-                      <a:ext cx="5605780" cy="5407025"/>
+                      <a:ext cx="5581650" cy="8172450"/>
                     </a:xfrm>
                     <a:prstGeom prst="rect">
                       <a:avLst/>
@@ -31194,6 +30917,17 @@
           </wp:inline>
         </w:drawing>
       </w:r>
+    </w:p>
+    <w:p>
+      <w:pPr>
+        <w:jc w:val="center"/>
+        <w:rPr>
+          <w:rFonts w:ascii="Times New Roman" w:hAnsi="Times New Roman" w:cs="Times New Roman"/>
+          <w:sz w:val="28"/>
+          <w:szCs w:val="28"/>
+          <w:lang w:val="es-ES_tradnl"/>
+        </w:rPr>
+      </w:pPr>
     </w:p>
     <w:tbl>
       <w:tblPr>
@@ -32677,16 +32411,6 @@
     </w:tbl>
     <w:p>
       <w:pPr>
-        <w:rPr>
-          <w:rFonts w:ascii="Times New Roman" w:hAnsi="Times New Roman" w:cs="Times New Roman"/>
-          <w:sz w:val="28"/>
-          <w:szCs w:val="28"/>
-          <w:lang w:val="es-ES_tradnl"/>
-        </w:rPr>
-      </w:pPr>
-    </w:p>
-    <w:p>
-      <w:pPr>
         <w:jc w:val="center"/>
         <w:rPr>
           <w:rFonts w:ascii="Times New Roman" w:hAnsi="Times New Roman" w:cs="Times New Roman"/>
@@ -32704,10 +32428,10 @@
           <w:lang w:eastAsia="es-AR"/>
         </w:rPr>
         <w:drawing>
-          <wp:inline distT="0" distB="0" distL="0" distR="0" wp14:anchorId="6315E0BF" wp14:editId="07EBC11C">
-            <wp:extent cx="4937760" cy="3927475"/>
-            <wp:effectExtent l="0" t="0" r="0" b="0"/>
-            <wp:docPr id="18" name="Imagen 18"/>
+          <wp:inline distT="0" distB="0" distL="0" distR="0" wp14:anchorId="0A5F6A85" wp14:editId="755061A0">
+            <wp:extent cx="5610225" cy="5438775"/>
+            <wp:effectExtent l="0" t="0" r="9525" b="9525"/>
+            <wp:docPr id="48" name="Imagen 48" descr="C:\Users\Administrador\Desktop\Casos de uso\Graficas.png"/>
             <wp:cNvGraphicFramePr>
               <a:graphicFrameLocks xmlns:a="http://schemas.openxmlformats.org/drawingml/2006/main" noChangeAspect="1"/>
             </wp:cNvGraphicFramePr>
@@ -32715,7 +32439,7 @@
               <a:graphicData uri="http://schemas.openxmlformats.org/drawingml/2006/picture">
                 <pic:pic xmlns:pic="http://schemas.openxmlformats.org/drawingml/2006/picture">
                   <pic:nvPicPr>
-                    <pic:cNvPr id="0" name="Picture 8"/>
+                    <pic:cNvPr id="0" name="Picture 32" descr="C:\Users\Administrador\Desktop\Casos de uso\Graficas.png"/>
                     <pic:cNvPicPr>
                       <a:picLocks noChangeAspect="1" noChangeArrowheads="1"/>
                     </pic:cNvPicPr>
@@ -32736,7 +32460,7 @@
                   <pic:spPr bwMode="auto">
                     <a:xfrm>
                       <a:off x="0" y="0"/>
-                      <a:ext cx="4988052" cy="3967477"/>
+                      <a:ext cx="5610225" cy="5438775"/>
                     </a:xfrm>
                     <a:prstGeom prst="rect">
                       <a:avLst/>
@@ -33780,10 +33504,10 @@
           <w:lang w:eastAsia="es-AR"/>
         </w:rPr>
         <w:drawing>
-          <wp:inline distT="0" distB="0" distL="0" distR="0" wp14:anchorId="6F9180CC" wp14:editId="187BD222">
-            <wp:extent cx="5613400" cy="6138545"/>
-            <wp:effectExtent l="0" t="0" r="6350" b="0"/>
-            <wp:docPr id="19" name="Imagen 19"/>
+          <wp:inline distT="0" distB="0" distL="0" distR="0" wp14:anchorId="52232BD2" wp14:editId="587A7DF4">
+            <wp:extent cx="5524500" cy="8248650"/>
+            <wp:effectExtent l="0" t="0" r="0" b="0"/>
+            <wp:docPr id="49" name="Imagen 49" descr="C:\Users\Administrador\Desktop\Casos de uso\Seleccionar productos regresados.png"/>
             <wp:cNvGraphicFramePr>
               <a:graphicFrameLocks xmlns:a="http://schemas.openxmlformats.org/drawingml/2006/main" noChangeAspect="1"/>
             </wp:cNvGraphicFramePr>
@@ -33791,7 +33515,7 @@
               <a:graphicData uri="http://schemas.openxmlformats.org/drawingml/2006/picture">
                 <pic:pic xmlns:pic="http://schemas.openxmlformats.org/drawingml/2006/picture">
                   <pic:nvPicPr>
-                    <pic:cNvPr id="0" name="Picture 9"/>
+                    <pic:cNvPr id="0" name="Picture 33" descr="C:\Users\Administrador\Desktop\Casos de uso\Seleccionar productos regresados.png"/>
                     <pic:cNvPicPr>
                       <a:picLocks noChangeAspect="1" noChangeArrowheads="1"/>
                     </pic:cNvPicPr>
@@ -33812,7 +33536,7 @@
                   <pic:spPr bwMode="auto">
                     <a:xfrm>
                       <a:off x="0" y="0"/>
-                      <a:ext cx="5613400" cy="6138545"/>
+                      <a:ext cx="5524500" cy="8248650"/>
                     </a:xfrm>
                     <a:prstGeom prst="rect">
                       <a:avLst/>
@@ -33828,6 +33552,8 @@
           </wp:inline>
         </w:drawing>
       </w:r>
+      <w:bookmarkStart w:id="0" w:name="_GoBack"/>
+      <w:bookmarkEnd w:id="0"/>
     </w:p>
     <w:tbl>
       <w:tblPr>
@@ -39961,7 +39687,7 @@
 </file>
 
 <file path=customXml/itemProps2.xml><?xml version="1.0" encoding="utf-8"?>
-<ds:datastoreItem xmlns:ds="http://schemas.openxmlformats.org/officeDocument/2006/customXml" ds:itemID="{9157FCAD-FD8C-4376-8517-BAC16BC1B932}">
+<ds:datastoreItem xmlns:ds="http://schemas.openxmlformats.org/officeDocument/2006/customXml" ds:itemID="{8A13D72C-FB18-4AEF-9018-6FD985AA8913}">
   <ds:schemaRefs>
     <ds:schemaRef ds:uri="http://schemas.openxmlformats.org/officeDocument/2006/bibliography"/>
   </ds:schemaRefs>

</xml_diff>

<commit_message>
Ardi: se corrigen errores de ortografia
</commit_message>
<xml_diff>
--- a/IMPLEMENTACION DE UN SISTEMA DE GESTION QUE PERMITA CONTROLAR EL MANEJO DE LOS INVENTARIOS.docx
+++ b/IMPLEMENTACION DE UN SISTEMA DE GESTION QUE PERMITA CONTROLAR EL MANEJO DE LOS INVENTARIOS.docx
@@ -18200,8 +18200,6 @@
           </wp:inline>
         </w:drawing>
       </w:r>
-      <w:bookmarkStart w:id="0" w:name="_GoBack"/>
-      <w:bookmarkEnd w:id="0"/>
     </w:p>
     <w:p>
       <w:pPr>
@@ -18348,7 +18346,19 @@
               <w:rPr>
                 <w:b/>
               </w:rPr>
-              <w:t>-Nicolas Ardila</w:t>
+              <w:t>-</w:t>
+            </w:r>
+            <w:r>
+              <w:rPr>
+                <w:b/>
+              </w:rPr>
+              <w:t>Nicolás</w:t>
+            </w:r>
+            <w:r>
+              <w:rPr>
+                <w:b/>
+              </w:rPr>
+              <w:t xml:space="preserve"> Ardila</w:t>
             </w:r>
           </w:p>
         </w:tc>
@@ -18813,6 +18823,7 @@
     </w:p>
     <w:p>
       <w:pPr>
+        <w:jc w:val="center"/>
         <w:rPr>
           <w:rFonts w:ascii="Times New Roman" w:hAnsi="Times New Roman" w:cs="Times New Roman"/>
           <w:sz w:val="28"/>
@@ -18823,11 +18834,13 @@
     </w:p>
     <w:p>
       <w:pPr>
-        <w:rPr>
-          <w:rFonts w:ascii="Times New Roman" w:hAnsi="Times New Roman" w:cs="Times New Roman"/>
+        <w:jc w:val="center"/>
+        <w:rPr>
+          <w:rFonts w:ascii="Times New Roman" w:hAnsi="Times New Roman" w:cs="Times New Roman"/>
+          <w:noProof/>
           <w:sz w:val="28"/>
           <w:szCs w:val="28"/>
-          <w:lang w:val="es-ES_tradnl"/>
+          <w:lang w:eastAsia="es-AR"/>
         </w:rPr>
       </w:pPr>
     </w:p>
@@ -18847,10 +18860,10 @@
           <w:lang w:val="es-419" w:eastAsia="es-419"/>
         </w:rPr>
         <w:drawing>
-          <wp:inline distT="0" distB="0" distL="0" distR="0" wp14:anchorId="7A8437FC" wp14:editId="2E7C48CC">
-            <wp:extent cx="5612130" cy="2658745"/>
-            <wp:effectExtent l="0" t="0" r="7620" b="8255"/>
-            <wp:docPr id="3" name="Imagen 3"/>
+          <wp:inline distT="0" distB="0" distL="0" distR="0" wp14:anchorId="24B0B172" wp14:editId="1C46803F">
+            <wp:extent cx="5612130" cy="2652395"/>
+            <wp:effectExtent l="0" t="0" r="7620" b="0"/>
+            <wp:docPr id="12" name="Imagen 12"/>
             <wp:cNvGraphicFramePr>
               <a:graphicFrameLocks xmlns:a="http://schemas.openxmlformats.org/drawingml/2006/main" noChangeAspect="1"/>
             </wp:cNvGraphicFramePr>
@@ -18870,7 +18883,7 @@
                   <pic:spPr>
                     <a:xfrm>
                       <a:off x="0" y="0"/>
-                      <a:ext cx="5612130" cy="2658745"/>
+                      <a:ext cx="5612130" cy="2652395"/>
                     </a:xfrm>
                     <a:prstGeom prst="rect">
                       <a:avLst/>
@@ -18885,7 +18898,6 @@
     </w:p>
     <w:p>
       <w:pPr>
-        <w:jc w:val="center"/>
         <w:rPr>
           <w:rFonts w:ascii="Times New Roman" w:hAnsi="Times New Roman" w:cs="Times New Roman"/>
           <w:sz w:val="28"/>
@@ -18894,627 +18906,9 @@
         </w:rPr>
       </w:pPr>
     </w:p>
-    <w:tbl>
-      <w:tblPr>
-        <w:tblStyle w:val="TableNormal"/>
-        <w:tblW w:w="8721" w:type="dxa"/>
-        <w:tblInd w:w="136" w:type="dxa"/>
-        <w:tblBorders>
-          <w:top w:val="single" w:sz="4" w:space="0" w:color="000000"/>
-          <w:left w:val="single" w:sz="4" w:space="0" w:color="000000"/>
-          <w:bottom w:val="single" w:sz="4" w:space="0" w:color="000000"/>
-          <w:right w:val="single" w:sz="4" w:space="0" w:color="000000"/>
-          <w:insideH w:val="single" w:sz="4" w:space="0" w:color="000000"/>
-          <w:insideV w:val="single" w:sz="4" w:space="0" w:color="000000"/>
-        </w:tblBorders>
-        <w:tblLayout w:type="fixed"/>
-        <w:tblLook w:val="01E0" w:firstRow="1" w:lastRow="1" w:firstColumn="1" w:lastColumn="1" w:noHBand="0" w:noVBand="0"/>
-      </w:tblPr>
-      <w:tblGrid>
-        <w:gridCol w:w="2597"/>
-        <w:gridCol w:w="1480"/>
-        <w:gridCol w:w="4644"/>
-      </w:tblGrid>
-      <w:tr>
-        <w:trPr>
-          <w:trHeight w:val="626"/>
-        </w:trPr>
-        <w:tc>
-          <w:tcPr>
-            <w:tcW w:w="2597" w:type="dxa"/>
-          </w:tcPr>
-          <w:p>
-            <w:pPr>
-              <w:pStyle w:val="TableParagraph"/>
-              <w:rPr>
-                <w:b/>
-              </w:rPr>
-            </w:pPr>
-            <w:r>
-              <w:rPr>
-                <w:b/>
-              </w:rPr>
-              <w:t>Caso de</w:t>
-            </w:r>
-            <w:r>
-              <w:rPr>
-                <w:b/>
-              </w:rPr>
-              <w:t xml:space="preserve"> uso N°02</w:t>
-            </w:r>
-          </w:p>
-        </w:tc>
-        <w:tc>
-          <w:tcPr>
-            <w:tcW w:w="6124" w:type="dxa"/>
-            <w:gridSpan w:val="2"/>
-          </w:tcPr>
-          <w:p>
-            <w:pPr>
-              <w:pStyle w:val="TableParagraph"/>
-              <w:spacing w:before="21" w:line="290" w:lineRule="atLeast"/>
-              <w:ind w:left="108" w:right="2863"/>
-              <w:rPr>
-                <w:b/>
-              </w:rPr>
-            </w:pPr>
-            <w:r>
-              <w:rPr>
-                <w:b/>
-              </w:rPr>
-              <w:t>Gestionar productos</w:t>
-            </w:r>
-            <w:r>
-              <w:rPr>
-                <w:b/>
-              </w:rPr>
-              <w:t xml:space="preserve"> *****</w:t>
-            </w:r>
-          </w:p>
-        </w:tc>
-      </w:tr>
-      <w:tr>
-        <w:trPr>
-          <w:trHeight w:val="625"/>
-        </w:trPr>
-        <w:tc>
-          <w:tcPr>
-            <w:tcW w:w="2597" w:type="dxa"/>
-          </w:tcPr>
-          <w:p>
-            <w:pPr>
-              <w:pStyle w:val="TableParagraph"/>
-              <w:rPr>
-                <w:b/>
-              </w:rPr>
-            </w:pPr>
-            <w:r>
-              <w:rPr>
-                <w:b/>
-              </w:rPr>
-              <w:t>Fecha:</w:t>
-            </w:r>
-          </w:p>
-          <w:p>
-            <w:pPr>
-              <w:pStyle w:val="TableParagraph"/>
-              <w:spacing w:before="22"/>
-              <w:rPr>
-                <w:b/>
-              </w:rPr>
-            </w:pPr>
-            <w:r>
-              <w:rPr>
-                <w:b/>
-              </w:rPr>
-              <w:t xml:space="preserve">23 de junio de </w:t>
-            </w:r>
-            <w:r>
-              <w:rPr>
-                <w:b/>
-              </w:rPr>
-              <w:t>201</w:t>
-            </w:r>
-            <w:r>
-              <w:rPr>
-                <w:b/>
-              </w:rPr>
-              <w:t>9</w:t>
-            </w:r>
-          </w:p>
-        </w:tc>
-        <w:tc>
-          <w:tcPr>
-            <w:tcW w:w="6124" w:type="dxa"/>
-            <w:gridSpan w:val="2"/>
-          </w:tcPr>
-          <w:p>
-            <w:pPr>
-              <w:pStyle w:val="TableParagraph"/>
-              <w:spacing w:before="188"/>
-              <w:ind w:left="108"/>
-              <w:rPr>
-                <w:b/>
-              </w:rPr>
-            </w:pPr>
-            <w:r>
-              <w:rPr>
-                <w:b/>
-              </w:rPr>
-              <w:t xml:space="preserve">ELABORADO POR: </w:t>
-            </w:r>
-            <w:r>
-              <w:rPr>
-                <w:b/>
-              </w:rPr>
-              <w:t>Richard Barboza</w:t>
-            </w:r>
-          </w:p>
-        </w:tc>
-      </w:tr>
-      <w:tr>
-        <w:trPr>
-          <w:trHeight w:val="335"/>
-        </w:trPr>
-        <w:tc>
-          <w:tcPr>
-            <w:tcW w:w="2597" w:type="dxa"/>
-          </w:tcPr>
-          <w:p>
-            <w:pPr>
-              <w:pStyle w:val="TableParagraph"/>
-              <w:rPr>
-                <w:b/>
-              </w:rPr>
-            </w:pPr>
-            <w:r>
-              <w:rPr>
-                <w:b/>
-              </w:rPr>
-              <w:t>ACTORES</w:t>
-            </w:r>
-          </w:p>
-        </w:tc>
-        <w:tc>
-          <w:tcPr>
-            <w:tcW w:w="6124" w:type="dxa"/>
-            <w:gridSpan w:val="2"/>
-          </w:tcPr>
-          <w:p>
-            <w:pPr>
-              <w:pStyle w:val="TableParagraph"/>
-              <w:ind w:left="108"/>
-            </w:pPr>
-            <w:r>
-              <w:t>Administrador.</w:t>
-            </w:r>
-          </w:p>
-        </w:tc>
-      </w:tr>
-      <w:tr>
-        <w:trPr>
-          <w:trHeight w:val="582"/>
-        </w:trPr>
-        <w:tc>
-          <w:tcPr>
-            <w:tcW w:w="2597" w:type="dxa"/>
-          </w:tcPr>
-          <w:p>
-            <w:pPr>
-              <w:pStyle w:val="TableParagraph"/>
-              <w:rPr>
-                <w:b/>
-              </w:rPr>
-            </w:pPr>
-            <w:r>
-              <w:rPr>
-                <w:b/>
-              </w:rPr>
-              <w:t>OBJETIVO</w:t>
-            </w:r>
-          </w:p>
-        </w:tc>
-        <w:tc>
-          <w:tcPr>
-            <w:tcW w:w="6124" w:type="dxa"/>
-            <w:gridSpan w:val="2"/>
-          </w:tcPr>
-          <w:p>
-            <w:pPr>
-              <w:pStyle w:val="TableParagraph"/>
-              <w:ind w:left="108"/>
-            </w:pPr>
-            <w:r>
-              <w:t>Consultar la información y modificarla</w:t>
-            </w:r>
-            <w:r>
-              <w:t xml:space="preserve"> de un producto</w:t>
-            </w:r>
-            <w:r>
-              <w:t xml:space="preserve"> </w:t>
-            </w:r>
-            <w:r>
-              <w:t xml:space="preserve"> registrado en el sistema.</w:t>
-            </w:r>
-          </w:p>
-        </w:tc>
-      </w:tr>
-      <w:tr>
-        <w:trPr>
-          <w:trHeight w:val="1526"/>
-        </w:trPr>
-        <w:tc>
-          <w:tcPr>
-            <w:tcW w:w="2597" w:type="dxa"/>
-          </w:tcPr>
-          <w:p>
-            <w:pPr>
-              <w:pStyle w:val="TableParagraph"/>
-              <w:spacing w:before="44"/>
-              <w:rPr>
-                <w:b/>
-              </w:rPr>
-            </w:pPr>
-            <w:r>
-              <w:rPr>
-                <w:b/>
-              </w:rPr>
-              <w:t>PRECONDICIONES</w:t>
-            </w:r>
-          </w:p>
-        </w:tc>
-        <w:tc>
-          <w:tcPr>
-            <w:tcW w:w="6124" w:type="dxa"/>
-            <w:gridSpan w:val="2"/>
-          </w:tcPr>
-          <w:p>
-            <w:pPr>
-              <w:pStyle w:val="TableParagraph"/>
-              <w:numPr>
-                <w:ilvl w:val="0"/>
-                <w:numId w:val="12"/>
-              </w:numPr>
-              <w:tabs>
-                <w:tab w:val="left" w:pos="828"/>
-                <w:tab w:val="left" w:pos="829"/>
-              </w:tabs>
-              <w:spacing w:before="47"/>
-              <w:ind w:hanging="361"/>
-            </w:pPr>
-            <w:r>
-              <w:t>El Administrador debe estar registrado en el</w:t>
-            </w:r>
-            <w:r>
-              <w:rPr>
-                <w:spacing w:val="-5"/>
-              </w:rPr>
-              <w:t xml:space="preserve"> </w:t>
-            </w:r>
-            <w:r>
-              <w:t>sistema.</w:t>
-            </w:r>
-          </w:p>
-          <w:p>
-            <w:pPr>
-              <w:pStyle w:val="TableParagraph"/>
-              <w:numPr>
-                <w:ilvl w:val="0"/>
-                <w:numId w:val="12"/>
-              </w:numPr>
-              <w:tabs>
-                <w:tab w:val="left" w:pos="828"/>
-                <w:tab w:val="left" w:pos="829"/>
-              </w:tabs>
-              <w:spacing w:before="58"/>
-              <w:ind w:hanging="361"/>
-            </w:pPr>
-            <w:r>
-              <w:t>El Administrador debe haber iniciado sesión en el</w:t>
-            </w:r>
-            <w:r>
-              <w:rPr>
-                <w:spacing w:val="-21"/>
-              </w:rPr>
-              <w:t xml:space="preserve"> </w:t>
-            </w:r>
-            <w:r>
-              <w:t>sistema.</w:t>
-            </w:r>
-          </w:p>
-          <w:p>
-            <w:pPr>
-              <w:pStyle w:val="TableParagraph"/>
-              <w:numPr>
-                <w:ilvl w:val="0"/>
-                <w:numId w:val="12"/>
-              </w:numPr>
-              <w:tabs>
-                <w:tab w:val="left" w:pos="828"/>
-                <w:tab w:val="left" w:pos="829"/>
-              </w:tabs>
-              <w:spacing w:before="58" w:line="259" w:lineRule="auto"/>
-              <w:ind w:right="706"/>
-            </w:pPr>
-            <w:r>
-              <w:t>El sistema proveerá al usuario un formulario donde consultará la información de un</w:t>
-            </w:r>
-            <w:r>
-              <w:rPr>
-                <w:spacing w:val="-3"/>
-              </w:rPr>
-              <w:t xml:space="preserve"> </w:t>
-            </w:r>
-            <w:r>
-              <w:t>producto.</w:t>
-            </w:r>
-          </w:p>
-        </w:tc>
-      </w:tr>
-      <w:tr>
-        <w:trPr>
-          <w:trHeight w:val="626"/>
-        </w:trPr>
-        <w:tc>
-          <w:tcPr>
-            <w:tcW w:w="2597" w:type="dxa"/>
-          </w:tcPr>
-          <w:p>
-            <w:pPr>
-              <w:pStyle w:val="TableParagraph"/>
-              <w:rPr>
-                <w:b/>
-              </w:rPr>
-            </w:pPr>
-            <w:r>
-              <w:rPr>
-                <w:b/>
-              </w:rPr>
-              <w:t>POSCONDICIONES</w:t>
-            </w:r>
-          </w:p>
-        </w:tc>
-        <w:tc>
-          <w:tcPr>
-            <w:tcW w:w="6124" w:type="dxa"/>
-            <w:gridSpan w:val="2"/>
-          </w:tcPr>
-          <w:p>
-            <w:pPr>
-              <w:pStyle w:val="TableParagraph"/>
-              <w:spacing w:before="21" w:line="290" w:lineRule="atLeast"/>
-              <w:ind w:left="468" w:right="89"/>
-            </w:pPr>
-            <w:r>
-              <w:t>El usuario podrá consultar la información un producto registrado en el sistema.</w:t>
-            </w:r>
-          </w:p>
-        </w:tc>
-      </w:tr>
-      <w:tr>
-        <w:trPr>
-          <w:trHeight w:val="335"/>
-        </w:trPr>
-        <w:tc>
-          <w:tcPr>
-            <w:tcW w:w="8721" w:type="dxa"/>
-            <w:gridSpan w:val="3"/>
-          </w:tcPr>
-          <w:p>
-            <w:pPr>
-              <w:pStyle w:val="TableParagraph"/>
-              <w:jc w:val="center"/>
-              <w:rPr>
-                <w:b/>
-              </w:rPr>
-            </w:pPr>
-            <w:r>
-              <w:rPr>
-                <w:b/>
-              </w:rPr>
-              <w:t>FLUJO DE EVENTOS</w:t>
-            </w:r>
-          </w:p>
-        </w:tc>
-      </w:tr>
-      <w:tr>
-        <w:trPr>
-          <w:trHeight w:val="335"/>
-        </w:trPr>
-        <w:tc>
-          <w:tcPr>
-            <w:tcW w:w="4077" w:type="dxa"/>
-            <w:gridSpan w:val="2"/>
-          </w:tcPr>
-          <w:p>
-            <w:pPr>
-              <w:pStyle w:val="TableParagraph"/>
-              <w:jc w:val="center"/>
-              <w:rPr>
-                <w:b/>
-              </w:rPr>
-            </w:pPr>
-            <w:r>
-              <w:rPr>
-                <w:b/>
-              </w:rPr>
-              <w:t>ACCION DEL ACTOR</w:t>
-            </w:r>
-          </w:p>
-        </w:tc>
-        <w:tc>
-          <w:tcPr>
-            <w:tcW w:w="4644" w:type="dxa"/>
-          </w:tcPr>
-          <w:p>
-            <w:pPr>
-              <w:pStyle w:val="TableParagraph"/>
-              <w:ind w:left="108"/>
-              <w:jc w:val="center"/>
-              <w:rPr>
-                <w:b/>
-              </w:rPr>
-            </w:pPr>
-            <w:r>
-              <w:rPr>
-                <w:b/>
-              </w:rPr>
-              <w:t>RESPUESTA DEL SISTEMA</w:t>
-            </w:r>
-          </w:p>
-        </w:tc>
-      </w:tr>
-      <w:tr>
-        <w:trPr>
-          <w:trHeight w:val="1406"/>
-        </w:trPr>
-        <w:tc>
-          <w:tcPr>
-            <w:tcW w:w="4077" w:type="dxa"/>
-            <w:gridSpan w:val="2"/>
-          </w:tcPr>
-          <w:p>
-            <w:pPr>
-              <w:pStyle w:val="TableParagraph"/>
-            </w:pPr>
-            <w:r>
-              <w:lastRenderedPageBreak/>
-              <w:t xml:space="preserve">1. Ingresar al módulo de </w:t>
-            </w:r>
-            <w:r>
-              <w:t>gestión de productos</w:t>
-            </w:r>
-          </w:p>
-          <w:p>
-            <w:pPr>
-              <w:pStyle w:val="TableParagraph"/>
-              <w:spacing w:before="0" w:line="259" w:lineRule="auto"/>
-              <w:ind w:right="650"/>
-            </w:pPr>
-            <w:r>
-              <w:t>3. Seleccionar producto</w:t>
-            </w:r>
-          </w:p>
-        </w:tc>
-        <w:tc>
-          <w:tcPr>
-            <w:tcW w:w="4644" w:type="dxa"/>
-          </w:tcPr>
-          <w:p>
-            <w:pPr>
-              <w:pStyle w:val="TableParagraph"/>
-              <w:ind w:left="108"/>
-            </w:pPr>
-            <w:r>
-              <w:t>2. Mostrar lista de los productos ingresados en el sistema.</w:t>
-            </w:r>
-          </w:p>
-          <w:p>
-            <w:pPr>
-              <w:pStyle w:val="TableParagraph"/>
-              <w:tabs>
-                <w:tab w:val="left" w:pos="817"/>
-                <w:tab w:val="left" w:pos="818"/>
-              </w:tabs>
-              <w:spacing w:before="0" w:line="267" w:lineRule="exact"/>
-            </w:pPr>
-            <w:r>
-              <w:t>4.Muestra información del</w:t>
-            </w:r>
-            <w:r>
-              <w:rPr>
-                <w:spacing w:val="43"/>
-              </w:rPr>
-              <w:t xml:space="preserve"> </w:t>
-            </w:r>
-            <w:r>
-              <w:t>artículo.</w:t>
-            </w:r>
-          </w:p>
-        </w:tc>
-      </w:tr>
-      <w:tr>
-        <w:trPr>
-          <w:trHeight w:val="1526"/>
-        </w:trPr>
-        <w:tc>
-          <w:tcPr>
-            <w:tcW w:w="8721" w:type="dxa"/>
-            <w:gridSpan w:val="3"/>
-          </w:tcPr>
-          <w:p>
-            <w:pPr>
-              <w:pStyle w:val="TableParagraph"/>
-              <w:rPr>
-                <w:b/>
-              </w:rPr>
-            </w:pPr>
-            <w:r>
-              <w:rPr>
-                <w:b/>
-              </w:rPr>
-              <w:t>Situaciones excepcionales</w:t>
-            </w:r>
-          </w:p>
-          <w:p>
-            <w:pPr>
-              <w:pStyle w:val="TableParagraph"/>
-              <w:numPr>
-                <w:ilvl w:val="0"/>
-                <w:numId w:val="11"/>
-              </w:numPr>
-              <w:tabs>
-                <w:tab w:val="left" w:pos="467"/>
-                <w:tab w:val="left" w:pos="468"/>
-              </w:tabs>
-              <w:spacing w:before="22"/>
-              <w:ind w:hanging="361"/>
-            </w:pPr>
-            <w:r>
-              <w:t>No se puede conectar a la base de</w:t>
-            </w:r>
-            <w:r>
-              <w:rPr>
-                <w:spacing w:val="-5"/>
-              </w:rPr>
-              <w:t xml:space="preserve"> </w:t>
-            </w:r>
-            <w:r>
-              <w:t>datos.</w:t>
-            </w:r>
-          </w:p>
-          <w:p>
-            <w:pPr>
-              <w:pStyle w:val="TableParagraph"/>
-              <w:numPr>
-                <w:ilvl w:val="0"/>
-                <w:numId w:val="11"/>
-              </w:numPr>
-              <w:tabs>
-                <w:tab w:val="left" w:pos="467"/>
-                <w:tab w:val="left" w:pos="468"/>
-              </w:tabs>
-              <w:spacing w:before="19"/>
-              <w:ind w:hanging="361"/>
-            </w:pPr>
-            <w:r>
-              <w:t>Los datos ingresados son</w:t>
-            </w:r>
-            <w:r>
-              <w:rPr>
-                <w:spacing w:val="-5"/>
-              </w:rPr>
-              <w:t xml:space="preserve"> </w:t>
-            </w:r>
-            <w:r>
-              <w:t>incorrectos.</w:t>
-            </w:r>
-          </w:p>
-        </w:tc>
-      </w:tr>
-    </w:tbl>
     <w:p>
       <w:pPr>
+        <w:jc w:val="center"/>
         <w:rPr>
           <w:rFonts w:ascii="Times New Roman" w:hAnsi="Times New Roman" w:cs="Times New Roman"/>
           <w:sz w:val="28"/>
@@ -19522,102 +18916,6 @@
           <w:lang w:val="es-ES_tradnl"/>
         </w:rPr>
       </w:pPr>
-    </w:p>
-    <w:p>
-      <w:pPr>
-        <w:jc w:val="center"/>
-        <w:rPr>
-          <w:rFonts w:ascii="Times New Roman" w:hAnsi="Times New Roman" w:cs="Times New Roman"/>
-          <w:sz w:val="28"/>
-          <w:szCs w:val="28"/>
-          <w:lang w:val="es-ES_tradnl"/>
-        </w:rPr>
-      </w:pPr>
-    </w:p>
-    <w:p>
-      <w:pPr>
-        <w:jc w:val="center"/>
-        <w:rPr>
-          <w:rFonts w:ascii="Times New Roman" w:hAnsi="Times New Roman" w:cs="Times New Roman"/>
-          <w:noProof/>
-          <w:sz w:val="28"/>
-          <w:szCs w:val="28"/>
-          <w:lang w:eastAsia="es-AR"/>
-        </w:rPr>
-      </w:pPr>
-    </w:p>
-    <w:p>
-      <w:pPr>
-        <w:jc w:val="center"/>
-        <w:rPr>
-          <w:rFonts w:ascii="Times New Roman" w:hAnsi="Times New Roman" w:cs="Times New Roman"/>
-          <w:sz w:val="28"/>
-          <w:szCs w:val="28"/>
-          <w:lang w:val="es-ES_tradnl"/>
-        </w:rPr>
-      </w:pPr>
-    </w:p>
-    <w:p>
-      <w:pPr>
-        <w:rPr>
-          <w:rFonts w:ascii="Times New Roman" w:hAnsi="Times New Roman" w:cs="Times New Roman"/>
-          <w:sz w:val="28"/>
-          <w:szCs w:val="28"/>
-          <w:lang w:val="es-ES_tradnl"/>
-        </w:rPr>
-      </w:pPr>
-    </w:p>
-    <w:p>
-      <w:pPr>
-        <w:jc w:val="center"/>
-        <w:rPr>
-          <w:rFonts w:ascii="Times New Roman" w:hAnsi="Times New Roman" w:cs="Times New Roman"/>
-          <w:sz w:val="28"/>
-          <w:szCs w:val="28"/>
-          <w:lang w:val="es-ES_tradnl"/>
-        </w:rPr>
-      </w:pPr>
-      <w:r>
-        <w:rPr>
-          <w:noProof/>
-          <w:lang w:val="es-419" w:eastAsia="es-419"/>
-        </w:rPr>
-        <w:drawing>
-          <wp:inline distT="0" distB="0" distL="0" distR="0" wp14:anchorId="23317E45" wp14:editId="677F548B">
-            <wp:extent cx="5612130" cy="2699385"/>
-            <wp:effectExtent l="0" t="0" r="7620" b="5715"/>
-            <wp:docPr id="4" name="Imagen 4"/>
-            <wp:cNvGraphicFramePr>
-              <a:graphicFrameLocks xmlns:a="http://schemas.openxmlformats.org/drawingml/2006/main" noChangeAspect="1"/>
-            </wp:cNvGraphicFramePr>
-            <a:graphic xmlns:a="http://schemas.openxmlformats.org/drawingml/2006/main">
-              <a:graphicData uri="http://schemas.openxmlformats.org/drawingml/2006/picture">
-                <pic:pic xmlns:pic="http://schemas.openxmlformats.org/drawingml/2006/picture">
-                  <pic:nvPicPr>
-                    <pic:cNvPr id="1" name=""/>
-                    <pic:cNvPicPr/>
-                  </pic:nvPicPr>
-                  <pic:blipFill>
-                    <a:blip r:embed="rId12"/>
-                    <a:stretch>
-                      <a:fillRect/>
-                    </a:stretch>
-                  </pic:blipFill>
-                  <pic:spPr>
-                    <a:xfrm>
-                      <a:off x="0" y="0"/>
-                      <a:ext cx="5612130" cy="2699385"/>
-                    </a:xfrm>
-                    <a:prstGeom prst="rect">
-                      <a:avLst/>
-                    </a:prstGeom>
-                  </pic:spPr>
-                </pic:pic>
-              </a:graphicData>
-            </a:graphic>
-          </wp:inline>
-        </w:drawing>
-      </w:r>
     </w:p>
     <w:tbl>
       <w:tblPr>
@@ -19693,7 +18991,7 @@
               <w:rPr>
                 <w:b/>
               </w:rPr>
-              <w:t xml:space="preserve"> ****</w:t>
+              <w:t xml:space="preserve"> +++</w:t>
             </w:r>
           </w:p>
         </w:tc>
@@ -19913,7 +19211,6 @@
               <w:rPr>
                 <w:b/>
               </w:rPr>
-              <w:lastRenderedPageBreak/>
               <w:t>PRECONDICIONES</w:t>
             </w:r>
           </w:p>
@@ -20088,6 +19385,7 @@
               <w:rPr>
                 <w:b/>
               </w:rPr>
+              <w:lastRenderedPageBreak/>
               <w:t>ACCION DEL ACTOR</w:t>
             </w:r>
           </w:p>
@@ -20550,10 +19848,10 @@
         </w:rPr>
         <w:lastRenderedPageBreak/>
         <w:drawing>
-          <wp:inline distT="0" distB="0" distL="0" distR="0" wp14:anchorId="60087A4C" wp14:editId="5C2247C2">
-            <wp:extent cx="5612130" cy="2869565"/>
-            <wp:effectExtent l="0" t="0" r="7620" b="6985"/>
-            <wp:docPr id="5" name="Imagen 5"/>
+          <wp:inline distT="0" distB="0" distL="0" distR="0" wp14:anchorId="4C944B8A" wp14:editId="026E4BF8">
+            <wp:extent cx="6012403" cy="2657893"/>
+            <wp:effectExtent l="0" t="0" r="7620" b="9525"/>
+            <wp:docPr id="10" name="Imagen 10"/>
             <wp:cNvGraphicFramePr>
               <a:graphicFrameLocks xmlns:a="http://schemas.openxmlformats.org/drawingml/2006/main" noChangeAspect="1"/>
             </wp:cNvGraphicFramePr>
@@ -20565,7 +19863,7 @@
                     <pic:cNvPicPr/>
                   </pic:nvPicPr>
                   <pic:blipFill>
-                    <a:blip r:embed="rId13"/>
+                    <a:blip r:embed="rId12"/>
                     <a:stretch>
                       <a:fillRect/>
                     </a:stretch>
@@ -20573,7 +19871,7 @@
                   <pic:spPr>
                     <a:xfrm>
                       <a:off x="0" y="0"/>
-                      <a:ext cx="5612130" cy="2869565"/>
+                      <a:ext cx="6017093" cy="2659966"/>
                     </a:xfrm>
                     <a:prstGeom prst="rect">
                       <a:avLst/>
@@ -20674,7 +19972,7 @@
                 <w:b/>
                 <w:w w:val="90"/>
               </w:rPr>
-              <w:t xml:space="preserve"> ****</w:t>
+              <w:t xml:space="preserve"> ++++</w:t>
             </w:r>
           </w:p>
         </w:tc>
@@ -21389,7 +20687,7 @@
                     <pic:cNvPicPr/>
                   </pic:nvPicPr>
                   <pic:blipFill>
-                    <a:blip r:embed="rId14"/>
+                    <a:blip r:embed="rId13"/>
                     <a:stretch>
                       <a:fillRect/>
                     </a:stretch>
@@ -23029,10 +22327,10 @@
           <w:lang w:val="es-419" w:eastAsia="es-419"/>
         </w:rPr>
         <w:drawing>
-          <wp:inline distT="0" distB="0" distL="0" distR="0" wp14:anchorId="6DB95EBC" wp14:editId="622B6C98">
-            <wp:extent cx="5612130" cy="2743835"/>
-            <wp:effectExtent l="0" t="0" r="7620" b="0"/>
-            <wp:docPr id="7" name="Imagen 7"/>
+          <wp:inline distT="0" distB="0" distL="0" distR="0" wp14:anchorId="5B3D7672" wp14:editId="72A50C81">
+            <wp:extent cx="5612130" cy="2924175"/>
+            <wp:effectExtent l="0" t="0" r="7620" b="9525"/>
+            <wp:docPr id="13" name="Imagen 13"/>
             <wp:cNvGraphicFramePr>
               <a:graphicFrameLocks xmlns:a="http://schemas.openxmlformats.org/drawingml/2006/main" noChangeAspect="1"/>
             </wp:cNvGraphicFramePr>
@@ -23044,7 +22342,7 @@
                     <pic:cNvPicPr/>
                   </pic:nvPicPr>
                   <pic:blipFill>
-                    <a:blip r:embed="rId15"/>
+                    <a:blip r:embed="rId14"/>
                     <a:stretch>
                       <a:fillRect/>
                     </a:stretch>
@@ -23052,7 +22350,7 @@
                   <pic:spPr>
                     <a:xfrm>
                       <a:off x="0" y="0"/>
-                      <a:ext cx="5612130" cy="2743835"/>
+                      <a:ext cx="5612130" cy="2924175"/>
                     </a:xfrm>
                     <a:prstGeom prst="rect">
                       <a:avLst/>
@@ -23064,6 +22362,8 @@
           </wp:inline>
         </w:drawing>
       </w:r>
+      <w:bookmarkStart w:id="0" w:name="_GoBack"/>
+      <w:bookmarkEnd w:id="0"/>
     </w:p>
     <w:p>
       <w:pPr>
@@ -23172,7 +22472,7 @@
                 <w:b/>
                 <w:w w:val="90"/>
               </w:rPr>
-              <w:t xml:space="preserve"> **</w:t>
+              <w:t xml:space="preserve"> +++</w:t>
             </w:r>
           </w:p>
         </w:tc>
@@ -23786,6 +23086,7 @@
                 <w:b/>
                 <w:w w:val="90"/>
               </w:rPr>
+              <w:lastRenderedPageBreak/>
               <w:t>FLUJO DE EVENTOS</w:t>
             </w:r>
           </w:p>
@@ -23813,7 +23114,6 @@
                 <w:b/>
                 <w:w w:val="90"/>
               </w:rPr>
-              <w:lastRenderedPageBreak/>
               <w:t>ACCION DEL ACTOR</w:t>
             </w:r>
           </w:p>
@@ -24114,47 +23414,6 @@
           <w:lang w:val="es-ES_tradnl"/>
         </w:rPr>
       </w:pPr>
-      <w:r>
-        <w:rPr>
-          <w:noProof/>
-          <w:lang w:val="es-419" w:eastAsia="es-419"/>
-        </w:rPr>
-        <w:drawing>
-          <wp:inline distT="0" distB="0" distL="0" distR="0" wp14:anchorId="4D872F30" wp14:editId="6BD1F5F4">
-            <wp:extent cx="5612130" cy="3315335"/>
-            <wp:effectExtent l="0" t="0" r="7620" b="0"/>
-            <wp:docPr id="8" name="Imagen 8"/>
-            <wp:cNvGraphicFramePr>
-              <a:graphicFrameLocks xmlns:a="http://schemas.openxmlformats.org/drawingml/2006/main" noChangeAspect="1"/>
-            </wp:cNvGraphicFramePr>
-            <a:graphic xmlns:a="http://schemas.openxmlformats.org/drawingml/2006/main">
-              <a:graphicData uri="http://schemas.openxmlformats.org/drawingml/2006/picture">
-                <pic:pic xmlns:pic="http://schemas.openxmlformats.org/drawingml/2006/picture">
-                  <pic:nvPicPr>
-                    <pic:cNvPr id="1" name=""/>
-                    <pic:cNvPicPr/>
-                  </pic:nvPicPr>
-                  <pic:blipFill>
-                    <a:blip r:embed="rId16"/>
-                    <a:stretch>
-                      <a:fillRect/>
-                    </a:stretch>
-                  </pic:blipFill>
-                  <pic:spPr>
-                    <a:xfrm>
-                      <a:off x="0" y="0"/>
-                      <a:ext cx="5612130" cy="3315335"/>
-                    </a:xfrm>
-                    <a:prstGeom prst="rect">
-                      <a:avLst/>
-                    </a:prstGeom>
-                  </pic:spPr>
-                </pic:pic>
-              </a:graphicData>
-            </a:graphic>
-          </wp:inline>
-        </w:drawing>
-      </w:r>
     </w:p>
     <w:tbl>
       <w:tblPr>
@@ -24444,7 +23703,6 @@
                 <w:b/>
                 <w:w w:val="95"/>
               </w:rPr>
-              <w:lastRenderedPageBreak/>
               <w:t>PRECONDICIONES</w:t>
             </w:r>
           </w:p>
@@ -24894,6 +24152,7 @@
               <w:rPr>
                 <w:w w:val="95"/>
               </w:rPr>
+              <w:lastRenderedPageBreak/>
               <w:t>1.</w:t>
             </w:r>
             <w:r>
@@ -30458,7 +29717,7 @@
 </file>
 
 <file path=customXml/itemProps2.xml><?xml version="1.0" encoding="utf-8"?>
-<ds:datastoreItem xmlns:ds="http://schemas.openxmlformats.org/officeDocument/2006/customXml" ds:itemID="{38DB45F2-BB10-402C-8CED-4497E1E0B3E3}">
+<ds:datastoreItem xmlns:ds="http://schemas.openxmlformats.org/officeDocument/2006/customXml" ds:itemID="{994C3EFC-BAFD-42A0-B53D-D37125F87EFE}">
   <ds:schemaRefs>
     <ds:schemaRef ds:uri="http://schemas.openxmlformats.org/officeDocument/2006/bibliography"/>
   </ds:schemaRefs>

</xml_diff>